<commit_message>
update fact and user_dim fixes
</commit_message>
<xml_diff>
--- a/Catchem - FULL project and check list.docx
+++ b/Catchem - FULL project and check list.docx
@@ -3633,7 +3633,6 @@
         <w:spacing w:line="276" w:lineRule="auto"/>
         <w:jc w:val="both"/>
       </w:pPr>
-      <w:commentRangeStart w:id="31"/>
       <w:r>
         <w:rPr>
           <w:rFonts w:ascii="Calibri" w:eastAsia="Calibri" w:hAnsi="Calibri" w:cs="Calibri"/>
@@ -3667,7 +3666,33 @@
           <w:sz w:val="22"/>
           <w:szCs w:val="22"/>
         </w:rPr>
-        <w:t xml:space="preserve">Wat is de invloed van het type user op de duur van </w:t>
+        <w:t xml:space="preserve">Wat is de invloed van het </w:t>
+      </w:r>
+      <w:commentRangeStart w:id="31"/>
+      <w:r>
+        <w:rPr>
+          <w:rFonts w:ascii="Calibri" w:eastAsia="Calibri" w:hAnsi="Calibri" w:cs="Calibri"/>
+          <w:color w:val="000000"/>
+          <w:sz w:val="22"/>
+          <w:szCs w:val="22"/>
+        </w:rPr>
+        <w:t xml:space="preserve">type user </w:t>
+      </w:r>
+      <w:commentRangeEnd w:id="31"/>
+      <w:r>
+        <w:rPr>
+          <w:rStyle w:val="Verwijzingopmerking"/>
+        </w:rPr>
+        <w:commentReference w:id="31"/>
+      </w:r>
+      <w:r>
+        <w:rPr>
+          <w:rFonts w:ascii="Calibri" w:eastAsia="Calibri" w:hAnsi="Calibri" w:cs="Calibri"/>
+          <w:color w:val="000000"/>
+          <w:sz w:val="22"/>
+          <w:szCs w:val="22"/>
+        </w:rPr>
+        <w:t xml:space="preserve">op de duur van </w:t>
       </w:r>
       <w:r>
         <w:t>de treasurehunt</w:t>
@@ -3698,6 +3723,7 @@
         <w:spacing w:line="276" w:lineRule="auto"/>
         <w:jc w:val="both"/>
       </w:pPr>
+      <w:commentRangeStart w:id="32"/>
       <w:r>
         <w:rPr>
           <w:rFonts w:ascii="Calibri" w:eastAsia="Calibri" w:hAnsi="Calibri" w:cs="Calibri"/>
@@ -3706,6 +3732,13 @@
           <w:szCs w:val="22"/>
         </w:rPr>
         <w:t>Vinden users de cache gemiddeld sneller in de regen?</w:t>
+      </w:r>
+      <w:commentRangeEnd w:id="32"/>
+      <w:r>
+        <w:rPr>
+          <w:rStyle w:val="Verwijzingopmerking"/>
+        </w:rPr>
+        <w:commentReference w:id="32"/>
       </w:r>
     </w:p>
     <w:p>
@@ -3785,13 +3818,6 @@
         </w:rPr>
         <w:t xml:space="preserve">Worden er in weekends meer moeilijkere caches gedaan? </w:t>
       </w:r>
-      <w:commentRangeEnd w:id="31"/>
-      <w:r>
-        <w:rPr>
-          <w:rStyle w:val="Verwijzingopmerking"/>
-        </w:rPr>
-        <w:commentReference w:id="31"/>
-      </w:r>
     </w:p>
     <w:p>
       <w:pPr>
@@ -3819,8 +3845,8 @@
         <w:pStyle w:val="Kop1"/>
         <w:jc w:val="both"/>
       </w:pPr>
-      <w:bookmarkStart w:id="32" w:name="_9dnc3rh5abq4" w:colFirst="0" w:colLast="0"/>
-      <w:bookmarkEnd w:id="32"/>
+      <w:bookmarkStart w:id="33" w:name="_9dnc3rh5abq4" w:colFirst="0" w:colLast="0"/>
+      <w:bookmarkEnd w:id="33"/>
       <w:r>
         <w:br w:type="page"/>
       </w:r>
@@ -3830,8 +3856,8 @@
         <w:pStyle w:val="Kop1"/>
         <w:jc w:val="both"/>
       </w:pPr>
-      <w:bookmarkStart w:id="33" w:name="_1w0a59z1es1h" w:colFirst="0" w:colLast="0"/>
-      <w:bookmarkEnd w:id="33"/>
+      <w:bookmarkStart w:id="34" w:name="_1w0a59z1es1h" w:colFirst="0" w:colLast="0"/>
+      <w:bookmarkEnd w:id="34"/>
       <w:r>
         <w:lastRenderedPageBreak/>
         <w:t>Detail van het feit en de dimensies</w:t>
@@ -3936,7 +3962,7 @@
         <w:spacing w:line="276" w:lineRule="auto"/>
         <w:jc w:val="both"/>
       </w:pPr>
-      <w:commentRangeStart w:id="34"/>
+      <w:commentRangeStart w:id="35"/>
       <w:r>
         <w:rPr>
           <w:rFonts w:ascii="Calibri" w:eastAsia="Calibri" w:hAnsi="Calibri" w:cs="Calibri"/>
@@ -3946,12 +3972,12 @@
         </w:rPr>
         <w:t>Newbie: Nog geen ‘Found’ logs geplaatst</w:t>
       </w:r>
-      <w:commentRangeEnd w:id="34"/>
+      <w:commentRangeEnd w:id="35"/>
       <w:r>
         <w:rPr>
           <w:rStyle w:val="Verwijzingopmerking"/>
         </w:rPr>
-        <w:commentReference w:id="34"/>
+        <w:commentReference w:id="35"/>
       </w:r>
     </w:p>
     <w:p>
@@ -4097,6 +4123,39 @@
       <w:r>
         <w:t xml:space="preserve"> </w:t>
       </w:r>
+    </w:p>
+    <w:p>
+      <w:pPr>
+        <w:pStyle w:val="Geenafstand"/>
+        <w:jc w:val="both"/>
+      </w:pPr>
+    </w:p>
+    <w:p>
+      <w:pPr>
+        <w:pStyle w:val="Geenafstand"/>
+        <w:jc w:val="both"/>
+      </w:pPr>
+      <w:r>
+        <w:t>De vraag is hier nog of er rekening kan gehouden worden met de moment zelf?</w:t>
+      </w:r>
+    </w:p>
+    <w:p>
+      <w:pPr>
+        <w:pStyle w:val="Geenafstand"/>
+        <w:jc w:val="both"/>
+      </w:pPr>
+    </w:p>
+    <w:p>
+      <w:pPr>
+        <w:pStyle w:val="Geenafstand"/>
+        <w:jc w:val="both"/>
+      </w:pPr>
+    </w:p>
+    <w:p>
+      <w:pPr>
+        <w:pStyle w:val="Geenafstand"/>
+        <w:jc w:val="both"/>
+      </w:pPr>
       <w:r>
         <w:br w:type="page"/>
       </w:r>
@@ -4142,7 +4201,21 @@
         <w:jc w:val="both"/>
       </w:pPr>
       <w:r>
-        <w:t xml:space="preserve">Ook het weer kan een belangrijke parameter zijn voor de analyse van gevonden treasures. Voorzie een regendimensie die de verschillende regentypes bevat. Je moet deze koppelen aan het feit op basis van de regensituatie op het moment van de logdatum. Maak om dit te verwezenlijken gebruik van een weer-api. </w:t>
+        <w:t xml:space="preserve">Ook het weer kan een belangrijke parameter zijn voor de analyse van gevonden treasures. Voorzie een regendimensie die de verschillende regentypes bevat. </w:t>
+      </w:r>
+      <w:commentRangeStart w:id="37"/>
+      <w:r>
+        <w:t>Je moet deze koppelen aan het feit op basis van de regensituatie op het moment van de logdatum.</w:t>
+      </w:r>
+      <w:commentRangeEnd w:id="37"/>
+      <w:r>
+        <w:rPr>
+          <w:rStyle w:val="Verwijzingopmerking"/>
+        </w:rPr>
+        <w:commentReference w:id="37"/>
+      </w:r>
+      <w:r>
+        <w:t xml:space="preserve"> Maak om dit te verwezenlijken gebruik van een weer-api. </w:t>
       </w:r>
     </w:p>
     <w:p>
@@ -4308,8 +4381,6 @@
       <w:r>
         <w:t xml:space="preserve">), een </w:t>
       </w:r>
-      <w:bookmarkStart w:id="35" w:name="_GoBack"/>
-      <w:bookmarkEnd w:id="35"/>
       <w:r>
         <w:rPr>
           <w:b/>
@@ -4360,7 +4431,34 @@
       </w:r>
       <w:r>
         <w:br/>
-        <w:t xml:space="preserve">Bouw daarom op basis van de huidige weersituatie zelf historiek op. Maak hiervoor een transformatie in DI die als hij wordt uitgevoerd per stad een rij toevoegt aan een historiektabel met daarin het uur de dag en de stad  van de waarneming en de waarneming zelf. Je beperkt je tot 10 steden uit de database (de api's hebben nogal strikte limieten). De weergegevens kan je bijvoorbeeld van </w:t>
+      </w:r>
+      <w:commentRangeStart w:id="38"/>
+      <w:r>
+        <w:t>Bouw daarom op basis van de huidige weersituatie zelf historiek op</w:t>
+      </w:r>
+      <w:commentRangeEnd w:id="38"/>
+      <w:r>
+        <w:rPr>
+          <w:rStyle w:val="Verwijzingopmerking"/>
+        </w:rPr>
+        <w:commentReference w:id="38"/>
+      </w:r>
+      <w:r>
+        <w:t xml:space="preserve">. Maak hiervoor een transformatie in DI die als hij wordt </w:t>
+      </w:r>
+      <w:commentRangeStart w:id="39"/>
+      <w:r>
+        <w:t xml:space="preserve">uitgevoerd per stad een rij toevoegt aan een historiektabel met daarin het uur de dag en </w:t>
+      </w:r>
+      <w:commentRangeEnd w:id="39"/>
+      <w:r>
+        <w:rPr>
+          <w:rStyle w:val="Verwijzingopmerking"/>
+        </w:rPr>
+        <w:commentReference w:id="39"/>
+      </w:r>
+      <w:r>
+        <w:t xml:space="preserve">de stad  van de waarneming en de waarneming zelf. Je beperkt je tot 10 steden uit de database (de api's hebben nogal strikte limieten). De weergegevens kan je bijvoorbeeld van </w:t>
       </w:r>
       <w:hyperlink r:id="rId21">
         <w:r>
@@ -4545,8 +4643,8 @@
         <w:pStyle w:val="Kop1"/>
         <w:jc w:val="both"/>
       </w:pPr>
-      <w:bookmarkStart w:id="36" w:name="_azr3623lk5kv" w:colFirst="0" w:colLast="0"/>
-      <w:bookmarkEnd w:id="36"/>
+      <w:bookmarkStart w:id="40" w:name="_azr3623lk5kv" w:colFirst="0" w:colLast="0"/>
+      <w:bookmarkEnd w:id="40"/>
       <w:r>
         <w:t>Evaluatiecriteria</w:t>
       </w:r>
@@ -7398,7 +7496,7 @@
       </w:r>
     </w:p>
   </w:comment>
-  <w:comment w:id="31" w:author="Heylen Frederik" w:date="2019-01-02T10:50:00Z" w:initials="HF">
+  <w:comment w:id="31" w:author="Heylen Frederik" w:date="2019-01-05T08:39:00Z" w:initials="HF">
     <w:p>
       <w:pPr>
         <w:pStyle w:val="Tekstopmerking"/>
@@ -7410,11 +7508,24 @@
         <w:annotationRef/>
       </w:r>
       <w:r>
-        <w:t>Uitwerken!!</w:t>
+        <w:t xml:space="preserve">De oplossing van EX3 houdt volgens mij wél rekening met user_level op historische manier? </w:t>
+      </w:r>
+    </w:p>
+    <w:p>
+      <w:pPr>
+        <w:pStyle w:val="Tekstopmerking"/>
+      </w:pPr>
+    </w:p>
+    <w:p>
+      <w:pPr>
+        <w:pStyle w:val="Tekstopmerking"/>
+      </w:pPr>
+      <w:r>
+        <w:t>De vraag is, of dit wel een SCD2 is dan? Is dit geen ander type?</w:t>
       </w:r>
     </w:p>
   </w:comment>
-  <w:comment w:id="34" w:author="Heylen Frederik" w:date="2019-01-02T11:12:00Z" w:initials="HF">
+  <w:comment w:id="32" w:author="Heylen Frederik" w:date="2019-01-05T08:39:00Z" w:initials="HF">
     <w:p>
       <w:pPr>
         <w:pStyle w:val="Tekstopmerking"/>
@@ -7426,7 +7537,83 @@
         <w:annotationRef/>
       </w:r>
       <w:r>
-        <w:t>Dit moet nog gechecked worden voor NULL, want op dit moment is het niet mogelijk om newbs te ontdekken in de DB</w:t>
+        <w:t>Hoe kunnen we dit oplossen zonder historische gegevens over het weer?</w:t>
+      </w:r>
+    </w:p>
+  </w:comment>
+  <w:comment w:id="35" w:author="Heylen Frederik" w:date="2019-01-02T11:12:00Z" w:initials="HF">
+    <w:p>
+      <w:pPr>
+        <w:pStyle w:val="Tekstopmerking"/>
+      </w:pPr>
+      <w:r>
+        <w:rPr>
+          <w:rStyle w:val="Verwijzingopmerking"/>
+        </w:rPr>
+        <w:annotationRef/>
+      </w:r>
+      <w:r>
+        <w:t>Dit moest met een LEFT JOIN (maar count maakt geen onderscheid, dus alles werd geteld ook de nULLS) heb dit proberen oplossen in de forumla step, maar dit is nog niet elegant!!</w:t>
+      </w:r>
+    </w:p>
+    <w:p>
+      <w:pPr>
+        <w:pStyle w:val="Tekstopmerking"/>
+      </w:pPr>
+    </w:p>
+    <w:p>
+      <w:pPr>
+        <w:pStyle w:val="Tekstopmerking"/>
+      </w:pPr>
+      <w:r>
+        <w:t>Hoewel het werkt, moet de dim terug worden leeggehaald aangezien de SDC nieuwe entries creeert wanneer je het opnieuw laat lopen</w:t>
+      </w:r>
+      <w:bookmarkStart w:id="36" w:name="_GoBack"/>
+      <w:bookmarkEnd w:id="36"/>
+    </w:p>
+  </w:comment>
+  <w:comment w:id="37" w:author="Heylen Frederik" w:date="2019-01-05T07:08:00Z" w:initials="HF">
+    <w:p>
+      <w:pPr>
+        <w:pStyle w:val="Tekstopmerking"/>
+      </w:pPr>
+      <w:r>
+        <w:rPr>
+          <w:rStyle w:val="Verwijzingopmerking"/>
+        </w:rPr>
+        <w:annotationRef/>
+      </w:r>
+    </w:p>
+  </w:comment>
+  <w:comment w:id="38" w:author="Heylen Frederik" w:date="2019-01-05T07:10:00Z" w:initials="HF">
+    <w:p>
+      <w:pPr>
+        <w:pStyle w:val="Tekstopmerking"/>
+      </w:pPr>
+      <w:r>
+        <w:rPr>
+          <w:rStyle w:val="Verwijzingopmerking"/>
+        </w:rPr>
+        <w:annotationRef/>
+      </w:r>
+      <w:r>
+        <w:t>Kost geld, dus niet historisch maar huidig</w:t>
+      </w:r>
+    </w:p>
+  </w:comment>
+  <w:comment w:id="39" w:author="Heylen Frederik" w:date="2019-01-05T07:43:00Z" w:initials="HF">
+    <w:p>
+      <w:pPr>
+        <w:pStyle w:val="Tekstopmerking"/>
+      </w:pPr>
+      <w:r>
+        <w:rPr>
+          <w:rStyle w:val="Verwijzingopmerking"/>
+        </w:rPr>
+        <w:annotationRef/>
+      </w:r>
+      <w:r>
+        <w:t>Maar klopt dit dan wel?</w:t>
       </w:r>
     </w:p>
   </w:comment>
@@ -7446,8 +7633,12 @@
   <w15:commentEx w15:paraId="2F62E7B6" w15:done="0"/>
   <w15:commentEx w15:paraId="0A6AF923" w15:done="0"/>
   <w15:commentEx w15:paraId="3EC4FA40" w15:done="0"/>
-  <w15:commentEx w15:paraId="04FC5700" w15:done="0"/>
-  <w15:commentEx w15:paraId="442D9EBD" w15:done="0"/>
+  <w15:commentEx w15:paraId="25F7AF89" w15:done="0"/>
+  <w15:commentEx w15:paraId="5DBC8D1D" w15:done="0"/>
+  <w15:commentEx w15:paraId="072A0887" w15:done="0"/>
+  <w15:commentEx w15:paraId="0E53D261" w15:done="0"/>
+  <w15:commentEx w15:paraId="05B54F37" w15:done="0"/>
+  <w15:commentEx w15:paraId="6A56461E" w15:done="0"/>
 </w15:commentsEx>
 </file>
 
@@ -7519,7 +7710,7 @@
         <w:noProof/>
         <w:color w:val="000000"/>
       </w:rPr>
-      <w:t>6</w:t>
+      <w:t>11</w:t>
     </w:r>
     <w:r>
       <w:rPr>

</xml_diff>

<commit_message>
Multiple fixes, XSL 0' deprication and optimalisation
</commit_message>
<xml_diff>
--- a/Catchem - FULL project and check list.docx
+++ b/Catchem - FULL project and check list.docx
@@ -3724,6 +3724,7 @@
         <w:jc w:val="both"/>
       </w:pPr>
       <w:commentRangeStart w:id="32"/>
+      <w:commentRangeStart w:id="33"/>
       <w:r>
         <w:rPr>
           <w:rFonts w:ascii="Calibri" w:eastAsia="Calibri" w:hAnsi="Calibri" w:cs="Calibri"/>
@@ -3739,6 +3740,13 @@
           <w:rStyle w:val="Verwijzingopmerking"/>
         </w:rPr>
         <w:commentReference w:id="32"/>
+      </w:r>
+      <w:commentRangeEnd w:id="33"/>
+      <w:r>
+        <w:rPr>
+          <w:rStyle w:val="Verwijzingopmerking"/>
+        </w:rPr>
+        <w:commentReference w:id="33"/>
       </w:r>
     </w:p>
     <w:p>
@@ -3845,8 +3853,8 @@
         <w:pStyle w:val="Kop1"/>
         <w:jc w:val="both"/>
       </w:pPr>
-      <w:bookmarkStart w:id="33" w:name="_9dnc3rh5abq4" w:colFirst="0" w:colLast="0"/>
-      <w:bookmarkEnd w:id="33"/>
+      <w:bookmarkStart w:id="34" w:name="_9dnc3rh5abq4" w:colFirst="0" w:colLast="0"/>
+      <w:bookmarkEnd w:id="34"/>
       <w:r>
         <w:br w:type="page"/>
       </w:r>
@@ -3856,8 +3864,8 @@
         <w:pStyle w:val="Kop1"/>
         <w:jc w:val="both"/>
       </w:pPr>
-      <w:bookmarkStart w:id="34" w:name="_1w0a59z1es1h" w:colFirst="0" w:colLast="0"/>
-      <w:bookmarkEnd w:id="34"/>
+      <w:bookmarkStart w:id="35" w:name="_1w0a59z1es1h" w:colFirst="0" w:colLast="0"/>
+      <w:bookmarkEnd w:id="35"/>
       <w:r>
         <w:lastRenderedPageBreak/>
         <w:t>Detail van het feit en de dimensies</w:t>
@@ -3962,7 +3970,7 @@
         <w:spacing w:line="276" w:lineRule="auto"/>
         <w:jc w:val="both"/>
       </w:pPr>
-      <w:commentRangeStart w:id="35"/>
+      <w:commentRangeStart w:id="36"/>
       <w:r>
         <w:rPr>
           <w:rFonts w:ascii="Calibri" w:eastAsia="Calibri" w:hAnsi="Calibri" w:cs="Calibri"/>
@@ -3972,12 +3980,12 @@
         </w:rPr>
         <w:t>Newbie: Nog geen ‘Found’ logs geplaatst</w:t>
       </w:r>
-      <w:commentRangeEnd w:id="35"/>
+      <w:commentRangeEnd w:id="36"/>
       <w:r>
         <w:rPr>
           <w:rStyle w:val="Verwijzingopmerking"/>
         </w:rPr>
-        <w:commentReference w:id="35"/>
+        <w:commentReference w:id="36"/>
       </w:r>
     </w:p>
     <w:p>
@@ -4340,7 +4348,19 @@
         <w:jc w:val="both"/>
       </w:pPr>
       <w:r>
-        <w:t>Het feit TreasureFound</w:t>
+        <w:t xml:space="preserve">Het </w:t>
+      </w:r>
+      <w:commentRangeStart w:id="38"/>
+      <w:r>
+        <w:t>feit TreasureFound</w:t>
+      </w:r>
+      <w:commentRangeEnd w:id="38"/>
+      <w:r>
+        <w:rPr>
+          <w:rStyle w:val="Verwijzingopmerking"/>
+          <w:b w:val="0"/>
+        </w:rPr>
+        <w:commentReference w:id="38"/>
       </w:r>
     </w:p>
     <w:p>
@@ -4432,33 +4452,19 @@
       <w:r>
         <w:br/>
       </w:r>
-      <w:commentRangeStart w:id="38"/>
+      <w:commentRangeStart w:id="40"/>
       <w:r>
         <w:t>Bouw daarom op basis van de huidige weersituatie zelf historiek op</w:t>
       </w:r>
-      <w:commentRangeEnd w:id="38"/>
+      <w:commentRangeEnd w:id="40"/>
       <w:r>
         <w:rPr>
           <w:rStyle w:val="Verwijzingopmerking"/>
         </w:rPr>
-        <w:commentReference w:id="38"/>
-      </w:r>
-      <w:r>
-        <w:t xml:space="preserve">. Maak hiervoor een transformatie in DI die als hij wordt </w:t>
-      </w:r>
-      <w:commentRangeStart w:id="39"/>
-      <w:r>
-        <w:t xml:space="preserve">uitgevoerd per stad een rij toevoegt aan een historiektabel met daarin het uur de dag en </w:t>
-      </w:r>
-      <w:commentRangeEnd w:id="39"/>
-      <w:r>
-        <w:rPr>
-          <w:rStyle w:val="Verwijzingopmerking"/>
-        </w:rPr>
-        <w:commentReference w:id="39"/>
-      </w:r>
-      <w:r>
-        <w:t xml:space="preserve">de stad  van de waarneming en de waarneming zelf. Je beperkt je tot 10 steden uit de database (de api's hebben nogal strikte limieten). De weergegevens kan je bijvoorbeeld van </w:t>
+        <w:commentReference w:id="40"/>
+      </w:r>
+      <w:r>
+        <w:t xml:space="preserve">. Maak hiervoor een transformatie in DI die als hij wordt uitgevoerd per stad een rij toevoegt aan een historiektabel met daarin het uur de dag en de stad  van de waarneming en de waarneming zelf. Je beperkt je tot 10 steden uit de database (de api's hebben nogal strikte limieten). De weergegevens kan je bijvoorbeeld van </w:t>
       </w:r>
       <w:hyperlink r:id="rId21">
         <w:r>
@@ -4643,8 +4649,8 @@
         <w:pStyle w:val="Kop1"/>
         <w:jc w:val="both"/>
       </w:pPr>
-      <w:bookmarkStart w:id="40" w:name="_azr3623lk5kv" w:colFirst="0" w:colLast="0"/>
-      <w:bookmarkEnd w:id="40"/>
+      <w:bookmarkStart w:id="41" w:name="_azr3623lk5kv" w:colFirst="0" w:colLast="0"/>
+      <w:bookmarkEnd w:id="41"/>
       <w:r>
         <w:t>Evaluatiecriteria</w:t>
       </w:r>
@@ -7541,7 +7547,7 @@
       </w:r>
     </w:p>
   </w:comment>
-  <w:comment w:id="35" w:author="Heylen Frederik" w:date="2019-01-02T11:12:00Z" w:initials="HF">
+  <w:comment w:id="33" w:author="Heylen Frederik" w:date="2019-01-05T11:10:00Z" w:initials="HF">
     <w:p>
       <w:pPr>
         <w:pStyle w:val="Tekstopmerking"/>
@@ -7553,23 +7559,43 @@
         <w:annotationRef/>
       </w:r>
       <w:r>
-        <w:t>Dit moest met een LEFT JOIN (maar count maakt geen onderscheid, dus alles werd geteld ook de nULLS) heb dit proberen oplossen in de forumla step, maar dit is nog niet elegant!!</w:t>
-      </w:r>
-    </w:p>
+        <w:t>Query op zich schrijven</w:t>
+      </w:r>
+    </w:p>
+  </w:comment>
+  <w:comment w:id="36" w:author="Heylen Frederik" w:date="2019-01-02T11:12:00Z" w:initials="HF">
     <w:p>
       <w:pPr>
         <w:pStyle w:val="Tekstopmerking"/>
       </w:pPr>
+      <w:r>
+        <w:rPr>
+          <w:rStyle w:val="Verwijzingopmerking"/>
+        </w:rPr>
+        <w:annotationRef/>
+      </w:r>
+      <w:r>
+        <w:t>Dit moest met een LEFT JOIN (maar count maakt geen onderscheid</w:t>
+      </w:r>
+      <w:r>
+        <w:t>, dus alles werd geteld ook de N</w:t>
+      </w:r>
+      <w:r>
+        <w:t>ULLS) heb dit proberen oplossen in de forumla step, maar dit is nog niet elegant!!</w:t>
+      </w:r>
     </w:p>
     <w:p>
       <w:pPr>
         <w:pStyle w:val="Tekstopmerking"/>
       </w:pPr>
+    </w:p>
+    <w:p>
+      <w:pPr>
+        <w:pStyle w:val="Tekstopmerking"/>
+      </w:pPr>
       <w:r>
         <w:t>Hoewel het werkt, moet de dim terug worden leeggehaald aangezien de SDC nieuwe entries creeert wanneer je het opnieuw laat lopen</w:t>
       </w:r>
-      <w:bookmarkStart w:id="36" w:name="_GoBack"/>
-      <w:bookmarkEnd w:id="36"/>
     </w:p>
   </w:comment>
   <w:comment w:id="37" w:author="Heylen Frederik" w:date="2019-01-05T07:08:00Z" w:initials="HF">
@@ -7583,9 +7609,12 @@
         </w:rPr>
         <w:annotationRef/>
       </w:r>
+      <w:r>
+        <w:t xml:space="preserve">Dit is momenteel nog niet volledig uitgewerkt, er wordt in de feitentabel nog niet juist verwezen naar de hist tabel </w:t>
+      </w:r>
     </w:p>
   </w:comment>
-  <w:comment w:id="38" w:author="Heylen Frederik" w:date="2019-01-05T07:10:00Z" w:initials="HF">
+  <w:comment w:id="38" w:author="Heylen Frederik" w:date="2019-01-06T07:06:00Z" w:initials="HF">
     <w:p>
       <w:pPr>
         <w:pStyle w:val="Tekstopmerking"/>
@@ -7597,23 +7626,25 @@
         <w:annotationRef/>
       </w:r>
       <w:r>
+        <w:t>De benamingen van de tabellen moet worden aangepast: allemaal DIM_... &amp; FACT_</w:t>
+      </w:r>
+      <w:bookmarkStart w:id="39" w:name="_GoBack"/>
+      <w:bookmarkEnd w:id="39"/>
+    </w:p>
+  </w:comment>
+  <w:comment w:id="40" w:author="Heylen Frederik" w:date="2019-01-05T07:10:00Z" w:initials="HF">
+    <w:p>
+      <w:pPr>
+        <w:pStyle w:val="Tekstopmerking"/>
+      </w:pPr>
+      <w:r>
+        <w:rPr>
+          <w:rStyle w:val="Verwijzingopmerking"/>
+        </w:rPr>
+        <w:annotationRef/>
+      </w:r>
+      <w:r>
         <w:t>Kost geld, dus niet historisch maar huidig</w:t>
-      </w:r>
-    </w:p>
-  </w:comment>
-  <w:comment w:id="39" w:author="Heylen Frederik" w:date="2019-01-05T07:43:00Z" w:initials="HF">
-    <w:p>
-      <w:pPr>
-        <w:pStyle w:val="Tekstopmerking"/>
-      </w:pPr>
-      <w:r>
-        <w:rPr>
-          <w:rStyle w:val="Verwijzingopmerking"/>
-        </w:rPr>
-        <w:annotationRef/>
-      </w:r>
-      <w:r>
-        <w:t>Maar klopt dit dan wel?</w:t>
       </w:r>
     </w:p>
   </w:comment>
@@ -7635,10 +7666,11 @@
   <w15:commentEx w15:paraId="3EC4FA40" w15:done="0"/>
   <w15:commentEx w15:paraId="25F7AF89" w15:done="0"/>
   <w15:commentEx w15:paraId="5DBC8D1D" w15:done="0"/>
+  <w15:commentEx w15:paraId="26AEAE0E" w15:paraIdParent="5DBC8D1D" w15:done="0"/>
   <w15:commentEx w15:paraId="072A0887" w15:done="0"/>
   <w15:commentEx w15:paraId="0E53D261" w15:done="0"/>
+  <w15:commentEx w15:paraId="6B5EB781" w15:done="0"/>
   <w15:commentEx w15:paraId="05B54F37" w15:done="0"/>
-  <w15:commentEx w15:paraId="6A56461E" w15:done="0"/>
 </w15:commentsEx>
 </file>
 

</xml_diff>